<commit_message>
added models and selected features
</commit_message>
<xml_diff>
--- a/docs/SRS.docx
+++ b/docs/SRS.docx
@@ -362,7 +362,363 @@
           <w:szCs w:val="24"/>
         </w:rPr>
         <w:lastRenderedPageBreak/>
-        <w:t xml:space="preserve">Scatterplots. Different features will be compared to the target variable using </w:t>
+        <w:t>Scatterplots. Different features will be compared to the target variable using scatterplots.</w:t>
+      </w:r>
+    </w:p>
+    <w:p>
+      <w:pPr>
+        <w:spacing w:line="360" w:lineRule="auto"/>
+        <w:rPr>
+          <w:rFonts w:ascii="Times New Roman" w:hAnsi="Times New Roman" w:cs="Times New Roman"/>
+          <w:sz w:val="24"/>
+          <w:szCs w:val="24"/>
+        </w:rPr>
+      </w:pPr>
+      <w:r>
+        <w:rPr>
+          <w:rFonts w:ascii="Times New Roman" w:hAnsi="Times New Roman" w:cs="Times New Roman"/>
+          <w:b/>
+          <w:sz w:val="24"/>
+          <w:szCs w:val="24"/>
+        </w:rPr>
+        <w:t>NOTE</w:t>
+      </w:r>
+      <w:r>
+        <w:rPr>
+          <w:rFonts w:ascii="Times New Roman" w:hAnsi="Times New Roman" w:cs="Times New Roman"/>
+          <w:sz w:val="24"/>
+          <w:szCs w:val="24"/>
+        </w:rPr>
+        <w:t>: more visual analysis will be conducted after data preprocessing since it is easier to visualize numbers than is to get the same level of visual meaning from categorical data.</w:t>
+      </w:r>
+    </w:p>
+    <w:p>
+      <w:pPr>
+        <w:spacing w:line="360" w:lineRule="auto"/>
+        <w:rPr>
+          <w:rFonts w:ascii="Times New Roman" w:hAnsi="Times New Roman" w:cs="Times New Roman"/>
+          <w:b/>
+          <w:sz w:val="24"/>
+          <w:szCs w:val="24"/>
+        </w:rPr>
+      </w:pPr>
+      <w:r>
+        <w:rPr>
+          <w:rFonts w:ascii="Times New Roman" w:hAnsi="Times New Roman" w:cs="Times New Roman"/>
+          <w:b/>
+          <w:sz w:val="24"/>
+          <w:szCs w:val="24"/>
+        </w:rPr>
+        <w:t>Data cleaning and preprocessing:</w:t>
+      </w:r>
+    </w:p>
+    <w:p>
+      <w:pPr>
+        <w:pStyle w:val="ListParagraph"/>
+        <w:numPr>
+          <w:ilvl w:val="0"/>
+          <w:numId w:val="2"/>
+        </w:numPr>
+        <w:spacing w:line="360" w:lineRule="auto"/>
+        <w:rPr>
+          <w:rFonts w:ascii="Times New Roman" w:hAnsi="Times New Roman" w:cs="Times New Roman"/>
+          <w:sz w:val="24"/>
+          <w:szCs w:val="24"/>
+        </w:rPr>
+      </w:pPr>
+      <w:r>
+        <w:rPr>
+          <w:rFonts w:ascii="Times New Roman" w:hAnsi="Times New Roman" w:cs="Times New Roman"/>
+          <w:sz w:val="24"/>
+          <w:szCs w:val="24"/>
+        </w:rPr>
+        <w:t>Converting all column names to lowercase. This will be done to ease further preprocessing and reduce chances of errors due to casing.</w:t>
+      </w:r>
+    </w:p>
+    <w:p>
+      <w:pPr>
+        <w:pStyle w:val="ListParagraph"/>
+        <w:numPr>
+          <w:ilvl w:val="0"/>
+          <w:numId w:val="2"/>
+        </w:numPr>
+        <w:spacing w:line="360" w:lineRule="auto"/>
+        <w:rPr>
+          <w:rFonts w:ascii="Times New Roman" w:hAnsi="Times New Roman" w:cs="Times New Roman"/>
+          <w:sz w:val="24"/>
+          <w:szCs w:val="24"/>
+        </w:rPr>
+      </w:pPr>
+      <w:r>
+        <w:rPr>
+          <w:rFonts w:ascii="Times New Roman" w:hAnsi="Times New Roman" w:cs="Times New Roman"/>
+          <w:sz w:val="24"/>
+          <w:szCs w:val="24"/>
+        </w:rPr>
+        <w:t>Converting all the values in the dataset to lowercase. This will be performed to ease further analysis as well as reduce access errors due to mismatching casing.</w:t>
+      </w:r>
+    </w:p>
+    <w:p>
+      <w:pPr>
+        <w:pStyle w:val="ListParagraph"/>
+        <w:numPr>
+          <w:ilvl w:val="0"/>
+          <w:numId w:val="2"/>
+        </w:numPr>
+        <w:spacing w:line="360" w:lineRule="auto"/>
+        <w:rPr>
+          <w:rFonts w:ascii="Times New Roman" w:hAnsi="Times New Roman" w:cs="Times New Roman"/>
+          <w:sz w:val="24"/>
+          <w:szCs w:val="24"/>
+        </w:rPr>
+      </w:pPr>
+      <w:r>
+        <w:rPr>
+          <w:rFonts w:ascii="Times New Roman" w:hAnsi="Times New Roman" w:cs="Times New Roman"/>
+          <w:sz w:val="24"/>
+          <w:szCs w:val="24"/>
+        </w:rPr>
+        <w:t>Checking datatypes and converting them where necessary. Datatypes of the values of different features will be checked for uniformity and will be converted to follow a uniform type for the particular feature.</w:t>
+      </w:r>
+    </w:p>
+    <w:p>
+      <w:pPr>
+        <w:pStyle w:val="ListParagraph"/>
+        <w:numPr>
+          <w:ilvl w:val="0"/>
+          <w:numId w:val="2"/>
+        </w:numPr>
+        <w:spacing w:line="360" w:lineRule="auto"/>
+        <w:rPr>
+          <w:rFonts w:ascii="Times New Roman" w:hAnsi="Times New Roman" w:cs="Times New Roman"/>
+          <w:sz w:val="24"/>
+          <w:szCs w:val="24"/>
+        </w:rPr>
+      </w:pPr>
+      <w:r>
+        <w:rPr>
+          <w:rFonts w:ascii="Times New Roman" w:hAnsi="Times New Roman" w:cs="Times New Roman"/>
+          <w:sz w:val="24"/>
+          <w:szCs w:val="24"/>
+        </w:rPr>
+        <w:t>Handling outliers. The outliers identified in EDA will be handled using appropriate techniques as follows:</w:t>
+      </w:r>
+    </w:p>
+    <w:p>
+      <w:pPr>
+        <w:pStyle w:val="ListParagraph"/>
+        <w:numPr>
+          <w:ilvl w:val="1"/>
+          <w:numId w:val="2"/>
+        </w:numPr>
+        <w:spacing w:line="360" w:lineRule="auto"/>
+        <w:rPr>
+          <w:rFonts w:ascii="Times New Roman" w:hAnsi="Times New Roman" w:cs="Times New Roman"/>
+          <w:sz w:val="24"/>
+          <w:szCs w:val="24"/>
+        </w:rPr>
+      </w:pPr>
+      <w:r>
+        <w:rPr>
+          <w:rFonts w:ascii="Times New Roman" w:hAnsi="Times New Roman" w:cs="Times New Roman"/>
+          <w:sz w:val="24"/>
+          <w:szCs w:val="24"/>
+        </w:rPr>
+        <w:t>Dropping.</w:t>
+      </w:r>
+    </w:p>
+    <w:p>
+      <w:pPr>
+        <w:pStyle w:val="ListParagraph"/>
+        <w:numPr>
+          <w:ilvl w:val="1"/>
+          <w:numId w:val="2"/>
+        </w:numPr>
+        <w:spacing w:line="360" w:lineRule="auto"/>
+        <w:rPr>
+          <w:rFonts w:ascii="Times New Roman" w:hAnsi="Times New Roman" w:cs="Times New Roman"/>
+          <w:sz w:val="24"/>
+          <w:szCs w:val="24"/>
+        </w:rPr>
+      </w:pPr>
+      <w:r>
+        <w:rPr>
+          <w:rFonts w:ascii="Times New Roman" w:hAnsi="Times New Roman" w:cs="Times New Roman"/>
+          <w:sz w:val="24"/>
+          <w:szCs w:val="24"/>
+        </w:rPr>
+        <w:t>Replacing.</w:t>
+      </w:r>
+    </w:p>
+    <w:p>
+      <w:pPr>
+        <w:pStyle w:val="ListParagraph"/>
+        <w:numPr>
+          <w:ilvl w:val="0"/>
+          <w:numId w:val="2"/>
+        </w:numPr>
+        <w:spacing w:line="360" w:lineRule="auto"/>
+        <w:rPr>
+          <w:rFonts w:ascii="Times New Roman" w:hAnsi="Times New Roman" w:cs="Times New Roman"/>
+          <w:sz w:val="24"/>
+          <w:szCs w:val="24"/>
+        </w:rPr>
+      </w:pPr>
+      <w:r>
+        <w:rPr>
+          <w:rFonts w:ascii="Times New Roman" w:hAnsi="Times New Roman" w:cs="Times New Roman"/>
+          <w:sz w:val="24"/>
+          <w:szCs w:val="24"/>
+        </w:rPr>
+        <w:t>Identifying and handling missing values. the dataset will be checked for missing values, and if any are identified they will be handled as follows:</w:t>
+      </w:r>
+    </w:p>
+    <w:p>
+      <w:pPr>
+        <w:pStyle w:val="ListParagraph"/>
+        <w:numPr>
+          <w:ilvl w:val="1"/>
+          <w:numId w:val="2"/>
+        </w:numPr>
+        <w:spacing w:line="360" w:lineRule="auto"/>
+        <w:rPr>
+          <w:rFonts w:ascii="Times New Roman" w:hAnsi="Times New Roman" w:cs="Times New Roman"/>
+          <w:sz w:val="24"/>
+          <w:szCs w:val="24"/>
+        </w:rPr>
+      </w:pPr>
+      <w:r>
+        <w:rPr>
+          <w:rFonts w:ascii="Times New Roman" w:hAnsi="Times New Roman" w:cs="Times New Roman"/>
+          <w:sz w:val="24"/>
+          <w:szCs w:val="24"/>
+        </w:rPr>
+        <w:t>Dropping rows</w:t>
+      </w:r>
+    </w:p>
+    <w:p>
+      <w:pPr>
+        <w:pStyle w:val="ListParagraph"/>
+        <w:numPr>
+          <w:ilvl w:val="1"/>
+          <w:numId w:val="2"/>
+        </w:numPr>
+        <w:spacing w:line="360" w:lineRule="auto"/>
+        <w:rPr>
+          <w:rFonts w:ascii="Times New Roman" w:hAnsi="Times New Roman" w:cs="Times New Roman"/>
+          <w:sz w:val="24"/>
+          <w:szCs w:val="24"/>
+        </w:rPr>
+      </w:pPr>
+      <w:r>
+        <w:rPr>
+          <w:rFonts w:ascii="Times New Roman" w:hAnsi="Times New Roman" w:cs="Times New Roman"/>
+          <w:sz w:val="24"/>
+          <w:szCs w:val="24"/>
+        </w:rPr>
+        <w:t>Dropping columns if missing values exceed a certain threshold.</w:t>
+      </w:r>
+    </w:p>
+    <w:p>
+      <w:pPr>
+        <w:pStyle w:val="ListParagraph"/>
+        <w:numPr>
+          <w:ilvl w:val="1"/>
+          <w:numId w:val="2"/>
+        </w:numPr>
+        <w:spacing w:line="360" w:lineRule="auto"/>
+        <w:rPr>
+          <w:rFonts w:ascii="Times New Roman" w:hAnsi="Times New Roman" w:cs="Times New Roman"/>
+          <w:sz w:val="24"/>
+          <w:szCs w:val="24"/>
+        </w:rPr>
+      </w:pPr>
+      <w:r>
+        <w:rPr>
+          <w:rFonts w:ascii="Times New Roman" w:hAnsi="Times New Roman" w:cs="Times New Roman"/>
+          <w:sz w:val="24"/>
+          <w:szCs w:val="24"/>
+        </w:rPr>
+        <w:t>Imputing using appropriate techniques including using the mode.</w:t>
+      </w:r>
+    </w:p>
+    <w:p>
+      <w:pPr>
+        <w:pStyle w:val="ListParagraph"/>
+        <w:numPr>
+          <w:ilvl w:val="0"/>
+          <w:numId w:val="2"/>
+        </w:numPr>
+        <w:spacing w:line="360" w:lineRule="auto"/>
+        <w:rPr>
+          <w:rFonts w:ascii="Times New Roman" w:hAnsi="Times New Roman" w:cs="Times New Roman"/>
+          <w:sz w:val="24"/>
+          <w:szCs w:val="24"/>
+        </w:rPr>
+      </w:pPr>
+      <w:r>
+        <w:rPr>
+          <w:rFonts w:ascii="Times New Roman" w:hAnsi="Times New Roman" w:cs="Times New Roman"/>
+          <w:sz w:val="24"/>
+          <w:szCs w:val="24"/>
+        </w:rPr>
+        <w:t>Feature transformation. Certain features will be changed in order to provide more meaning and relevance for example:</w:t>
+      </w:r>
+    </w:p>
+    <w:p>
+      <w:pPr>
+        <w:pStyle w:val="ListParagraph"/>
+        <w:numPr>
+          <w:ilvl w:val="1"/>
+          <w:numId w:val="2"/>
+        </w:numPr>
+        <w:spacing w:line="360" w:lineRule="auto"/>
+        <w:rPr>
+          <w:rFonts w:ascii="Times New Roman" w:hAnsi="Times New Roman" w:cs="Times New Roman"/>
+          <w:sz w:val="24"/>
+          <w:szCs w:val="24"/>
+        </w:rPr>
+      </w:pPr>
+      <w:r>
+        <w:rPr>
+          <w:rFonts w:ascii="Times New Roman" w:hAnsi="Times New Roman" w:cs="Times New Roman"/>
+          <w:sz w:val="24"/>
+          <w:szCs w:val="24"/>
+        </w:rPr>
+        <w:t>P</w:t>
+      </w:r>
+      <w:r>
+        <w:rPr>
+          <w:rFonts w:ascii="Times New Roman" w:hAnsi="Times New Roman" w:cs="Times New Roman"/>
+          <w:sz w:val="24"/>
+          <w:szCs w:val="24"/>
+        </w:rPr>
+        <w:t>rogram</w:t>
+      </w:r>
+      <w:r>
+        <w:rPr>
+          <w:rFonts w:ascii="Times New Roman" w:hAnsi="Times New Roman" w:cs="Times New Roman"/>
+          <w:sz w:val="24"/>
+          <w:szCs w:val="24"/>
+        </w:rPr>
+        <w:t xml:space="preserve"> of study will be changed to discipline whereby programs conforming to a particular discipline will be labeled as that discipl</w:t>
+      </w:r>
+      <w:r>
+        <w:rPr>
+          <w:rFonts w:ascii="Times New Roman" w:hAnsi="Times New Roman" w:cs="Times New Roman"/>
+          <w:sz w:val="24"/>
+          <w:szCs w:val="24"/>
+        </w:rPr>
+        <w:t xml:space="preserve">ine for instance pharmacy and </w:t>
+      </w:r>
+      <w:proofErr w:type="spellStart"/>
+      <w:r>
+        <w:rPr>
+          <w:rFonts w:ascii="Times New Roman" w:hAnsi="Times New Roman" w:cs="Times New Roman"/>
+          <w:sz w:val="24"/>
+          <w:szCs w:val="24"/>
+        </w:rPr>
+        <w:t>mb</w:t>
       </w:r>
       <w:bookmarkStart w:id="0" w:name="_GoBack"/>
       <w:bookmarkEnd w:id="0"/>
@@ -372,355 +728,7 @@
           <w:sz w:val="24"/>
           <w:szCs w:val="24"/>
         </w:rPr>
-        <w:t>scatterplots.</w:t>
-      </w:r>
-    </w:p>
-    <w:p>
-      <w:pPr>
-        <w:spacing w:line="360" w:lineRule="auto"/>
-        <w:rPr>
-          <w:rFonts w:ascii="Times New Roman" w:hAnsi="Times New Roman" w:cs="Times New Roman"/>
-          <w:sz w:val="24"/>
-          <w:szCs w:val="24"/>
-        </w:rPr>
-      </w:pPr>
-      <w:r>
-        <w:rPr>
-          <w:rFonts w:ascii="Times New Roman" w:hAnsi="Times New Roman" w:cs="Times New Roman"/>
-          <w:b/>
-          <w:sz w:val="24"/>
-          <w:szCs w:val="24"/>
-        </w:rPr>
-        <w:t>NOTE</w:t>
-      </w:r>
-      <w:r>
-        <w:rPr>
-          <w:rFonts w:ascii="Times New Roman" w:hAnsi="Times New Roman" w:cs="Times New Roman"/>
-          <w:sz w:val="24"/>
-          <w:szCs w:val="24"/>
-        </w:rPr>
-        <w:t>: more visual analysis will be conducted after data preprocessing since it is easier to visualize numbers than is to get the same level of visual meaning from categorical data.</w:t>
-      </w:r>
-    </w:p>
-    <w:p>
-      <w:pPr>
-        <w:spacing w:line="360" w:lineRule="auto"/>
-        <w:rPr>
-          <w:rFonts w:ascii="Times New Roman" w:hAnsi="Times New Roman" w:cs="Times New Roman"/>
-          <w:b/>
-          <w:sz w:val="24"/>
-          <w:szCs w:val="24"/>
-        </w:rPr>
-      </w:pPr>
-      <w:r>
-        <w:rPr>
-          <w:rFonts w:ascii="Times New Roman" w:hAnsi="Times New Roman" w:cs="Times New Roman"/>
-          <w:b/>
-          <w:sz w:val="24"/>
-          <w:szCs w:val="24"/>
-        </w:rPr>
-        <w:t>Data cleaning and preprocessing:</w:t>
-      </w:r>
-    </w:p>
-    <w:p>
-      <w:pPr>
-        <w:pStyle w:val="ListParagraph"/>
-        <w:numPr>
-          <w:ilvl w:val="0"/>
-          <w:numId w:val="2"/>
-        </w:numPr>
-        <w:spacing w:line="360" w:lineRule="auto"/>
-        <w:rPr>
-          <w:rFonts w:ascii="Times New Roman" w:hAnsi="Times New Roman" w:cs="Times New Roman"/>
-          <w:sz w:val="24"/>
-          <w:szCs w:val="24"/>
-        </w:rPr>
-      </w:pPr>
-      <w:r>
-        <w:rPr>
-          <w:rFonts w:ascii="Times New Roman" w:hAnsi="Times New Roman" w:cs="Times New Roman"/>
-          <w:sz w:val="24"/>
-          <w:szCs w:val="24"/>
-        </w:rPr>
-        <w:t>Converting all column names to lowercase. This will be done to ease further preprocessing and reduce chances of errors due to casing.</w:t>
-      </w:r>
-    </w:p>
-    <w:p>
-      <w:pPr>
-        <w:pStyle w:val="ListParagraph"/>
-        <w:numPr>
-          <w:ilvl w:val="0"/>
-          <w:numId w:val="2"/>
-        </w:numPr>
-        <w:spacing w:line="360" w:lineRule="auto"/>
-        <w:rPr>
-          <w:rFonts w:ascii="Times New Roman" w:hAnsi="Times New Roman" w:cs="Times New Roman"/>
-          <w:sz w:val="24"/>
-          <w:szCs w:val="24"/>
-        </w:rPr>
-      </w:pPr>
-      <w:r>
-        <w:rPr>
-          <w:rFonts w:ascii="Times New Roman" w:hAnsi="Times New Roman" w:cs="Times New Roman"/>
-          <w:sz w:val="24"/>
-          <w:szCs w:val="24"/>
-        </w:rPr>
-        <w:t>Converting all the values in the dataset to lowercase. This will be performed to ease further analysis as well as reduce access errors due to mismatching casing.</w:t>
-      </w:r>
-    </w:p>
-    <w:p>
-      <w:pPr>
-        <w:pStyle w:val="ListParagraph"/>
-        <w:numPr>
-          <w:ilvl w:val="0"/>
-          <w:numId w:val="2"/>
-        </w:numPr>
-        <w:spacing w:line="360" w:lineRule="auto"/>
-        <w:rPr>
-          <w:rFonts w:ascii="Times New Roman" w:hAnsi="Times New Roman" w:cs="Times New Roman"/>
-          <w:sz w:val="24"/>
-          <w:szCs w:val="24"/>
-        </w:rPr>
-      </w:pPr>
-      <w:r>
-        <w:rPr>
-          <w:rFonts w:ascii="Times New Roman" w:hAnsi="Times New Roman" w:cs="Times New Roman"/>
-          <w:sz w:val="24"/>
-          <w:szCs w:val="24"/>
-        </w:rPr>
-        <w:t>Checking datatypes and converting them where necessary. Datatypes of the values of different features will be checked for uniformity and will be converted to follow a uniform type for the particular feature.</w:t>
-      </w:r>
-    </w:p>
-    <w:p>
-      <w:pPr>
-        <w:pStyle w:val="ListParagraph"/>
-        <w:numPr>
-          <w:ilvl w:val="0"/>
-          <w:numId w:val="2"/>
-        </w:numPr>
-        <w:spacing w:line="360" w:lineRule="auto"/>
-        <w:rPr>
-          <w:rFonts w:ascii="Times New Roman" w:hAnsi="Times New Roman" w:cs="Times New Roman"/>
-          <w:sz w:val="24"/>
-          <w:szCs w:val="24"/>
-        </w:rPr>
-      </w:pPr>
-      <w:r>
-        <w:rPr>
-          <w:rFonts w:ascii="Times New Roman" w:hAnsi="Times New Roman" w:cs="Times New Roman"/>
-          <w:sz w:val="24"/>
-          <w:szCs w:val="24"/>
-        </w:rPr>
-        <w:t>Handling outliers. The outliers identified in EDA will be handled using appropriate techniques as follows:</w:t>
-      </w:r>
-    </w:p>
-    <w:p>
-      <w:pPr>
-        <w:pStyle w:val="ListParagraph"/>
-        <w:numPr>
-          <w:ilvl w:val="1"/>
-          <w:numId w:val="2"/>
-        </w:numPr>
-        <w:spacing w:line="360" w:lineRule="auto"/>
-        <w:rPr>
-          <w:rFonts w:ascii="Times New Roman" w:hAnsi="Times New Roman" w:cs="Times New Roman"/>
-          <w:sz w:val="24"/>
-          <w:szCs w:val="24"/>
-        </w:rPr>
-      </w:pPr>
-      <w:r>
-        <w:rPr>
-          <w:rFonts w:ascii="Times New Roman" w:hAnsi="Times New Roman" w:cs="Times New Roman"/>
-          <w:sz w:val="24"/>
-          <w:szCs w:val="24"/>
-        </w:rPr>
-        <w:t>Dropping.</w:t>
-      </w:r>
-    </w:p>
-    <w:p>
-      <w:pPr>
-        <w:pStyle w:val="ListParagraph"/>
-        <w:numPr>
-          <w:ilvl w:val="1"/>
-          <w:numId w:val="2"/>
-        </w:numPr>
-        <w:spacing w:line="360" w:lineRule="auto"/>
-        <w:rPr>
-          <w:rFonts w:ascii="Times New Roman" w:hAnsi="Times New Roman" w:cs="Times New Roman"/>
-          <w:sz w:val="24"/>
-          <w:szCs w:val="24"/>
-        </w:rPr>
-      </w:pPr>
-      <w:r>
-        <w:rPr>
-          <w:rFonts w:ascii="Times New Roman" w:hAnsi="Times New Roman" w:cs="Times New Roman"/>
-          <w:sz w:val="24"/>
-          <w:szCs w:val="24"/>
-        </w:rPr>
-        <w:t>Replacing.</w:t>
-      </w:r>
-    </w:p>
-    <w:p>
-      <w:pPr>
-        <w:pStyle w:val="ListParagraph"/>
-        <w:numPr>
-          <w:ilvl w:val="0"/>
-          <w:numId w:val="2"/>
-        </w:numPr>
-        <w:spacing w:line="360" w:lineRule="auto"/>
-        <w:rPr>
-          <w:rFonts w:ascii="Times New Roman" w:hAnsi="Times New Roman" w:cs="Times New Roman"/>
-          <w:sz w:val="24"/>
-          <w:szCs w:val="24"/>
-        </w:rPr>
-      </w:pPr>
-      <w:r>
-        <w:rPr>
-          <w:rFonts w:ascii="Times New Roman" w:hAnsi="Times New Roman" w:cs="Times New Roman"/>
-          <w:sz w:val="24"/>
-          <w:szCs w:val="24"/>
-        </w:rPr>
-        <w:t>Identifying and handling missing values. the dataset will be checked for missing values, and if any are identified they will be handled as follows:</w:t>
-      </w:r>
-    </w:p>
-    <w:p>
-      <w:pPr>
-        <w:pStyle w:val="ListParagraph"/>
-        <w:numPr>
-          <w:ilvl w:val="1"/>
-          <w:numId w:val="2"/>
-        </w:numPr>
-        <w:spacing w:line="360" w:lineRule="auto"/>
-        <w:rPr>
-          <w:rFonts w:ascii="Times New Roman" w:hAnsi="Times New Roman" w:cs="Times New Roman"/>
-          <w:sz w:val="24"/>
-          <w:szCs w:val="24"/>
-        </w:rPr>
-      </w:pPr>
-      <w:r>
-        <w:rPr>
-          <w:rFonts w:ascii="Times New Roman" w:hAnsi="Times New Roman" w:cs="Times New Roman"/>
-          <w:sz w:val="24"/>
-          <w:szCs w:val="24"/>
-        </w:rPr>
-        <w:t>Dropping rows</w:t>
-      </w:r>
-    </w:p>
-    <w:p>
-      <w:pPr>
-        <w:pStyle w:val="ListParagraph"/>
-        <w:numPr>
-          <w:ilvl w:val="1"/>
-          <w:numId w:val="2"/>
-        </w:numPr>
-        <w:spacing w:line="360" w:lineRule="auto"/>
-        <w:rPr>
-          <w:rFonts w:ascii="Times New Roman" w:hAnsi="Times New Roman" w:cs="Times New Roman"/>
-          <w:sz w:val="24"/>
-          <w:szCs w:val="24"/>
-        </w:rPr>
-      </w:pPr>
-      <w:r>
-        <w:rPr>
-          <w:rFonts w:ascii="Times New Roman" w:hAnsi="Times New Roman" w:cs="Times New Roman"/>
-          <w:sz w:val="24"/>
-          <w:szCs w:val="24"/>
-        </w:rPr>
-        <w:t>Dropping columns if missing values exceed a certain threshold.</w:t>
-      </w:r>
-    </w:p>
-    <w:p>
-      <w:pPr>
-        <w:pStyle w:val="ListParagraph"/>
-        <w:numPr>
-          <w:ilvl w:val="1"/>
-          <w:numId w:val="2"/>
-        </w:numPr>
-        <w:spacing w:line="360" w:lineRule="auto"/>
-        <w:rPr>
-          <w:rFonts w:ascii="Times New Roman" w:hAnsi="Times New Roman" w:cs="Times New Roman"/>
-          <w:sz w:val="24"/>
-          <w:szCs w:val="24"/>
-        </w:rPr>
-      </w:pPr>
-      <w:r>
-        <w:rPr>
-          <w:rFonts w:ascii="Times New Roman" w:hAnsi="Times New Roman" w:cs="Times New Roman"/>
-          <w:sz w:val="24"/>
-          <w:szCs w:val="24"/>
-        </w:rPr>
-        <w:t>Imputing using appropriate techniques including using the mode.</w:t>
-      </w:r>
-    </w:p>
-    <w:p>
-      <w:pPr>
-        <w:pStyle w:val="ListParagraph"/>
-        <w:numPr>
-          <w:ilvl w:val="0"/>
-          <w:numId w:val="2"/>
-        </w:numPr>
-        <w:spacing w:line="360" w:lineRule="auto"/>
-        <w:rPr>
-          <w:rFonts w:ascii="Times New Roman" w:hAnsi="Times New Roman" w:cs="Times New Roman"/>
-          <w:sz w:val="24"/>
-          <w:szCs w:val="24"/>
-        </w:rPr>
-      </w:pPr>
-      <w:r>
-        <w:rPr>
-          <w:rFonts w:ascii="Times New Roman" w:hAnsi="Times New Roman" w:cs="Times New Roman"/>
-          <w:sz w:val="24"/>
-          <w:szCs w:val="24"/>
-        </w:rPr>
-        <w:t>Feature transformation. Certain features will be changed in order to provide more meaning and relevance for example:</w:t>
-      </w:r>
-    </w:p>
-    <w:p>
-      <w:pPr>
-        <w:pStyle w:val="ListParagraph"/>
-        <w:numPr>
-          <w:ilvl w:val="1"/>
-          <w:numId w:val="2"/>
-        </w:numPr>
-        <w:spacing w:line="360" w:lineRule="auto"/>
-        <w:rPr>
-          <w:rFonts w:ascii="Times New Roman" w:hAnsi="Times New Roman" w:cs="Times New Roman"/>
-          <w:sz w:val="24"/>
-          <w:szCs w:val="24"/>
-        </w:rPr>
-      </w:pPr>
-      <w:r>
-        <w:rPr>
-          <w:rFonts w:ascii="Times New Roman" w:hAnsi="Times New Roman" w:cs="Times New Roman"/>
-          <w:sz w:val="24"/>
-          <w:szCs w:val="24"/>
-        </w:rPr>
-        <w:t>P</w:t>
-      </w:r>
-      <w:r>
-        <w:rPr>
-          <w:rFonts w:ascii="Times New Roman" w:hAnsi="Times New Roman" w:cs="Times New Roman"/>
-          <w:sz w:val="24"/>
-          <w:szCs w:val="24"/>
-        </w:rPr>
-        <w:t>rogram</w:t>
-      </w:r>
-      <w:r>
-        <w:rPr>
-          <w:rFonts w:ascii="Times New Roman" w:hAnsi="Times New Roman" w:cs="Times New Roman"/>
-          <w:sz w:val="24"/>
-          <w:szCs w:val="24"/>
-        </w:rPr>
-        <w:t xml:space="preserve"> of study will be changed to discipline whereby programs conforming to a particular discipline will be labeled as that discipline for instance pharmacy and </w:t>
-      </w:r>
-      <w:proofErr w:type="spellStart"/>
-      <w:r>
-        <w:rPr>
-          <w:rFonts w:ascii="Times New Roman" w:hAnsi="Times New Roman" w:cs="Times New Roman"/>
-          <w:sz w:val="24"/>
-          <w:szCs w:val="24"/>
-        </w:rPr>
-        <w:t>mmbs</w:t>
+        <w:t>bs</w:t>
       </w:r>
       <w:proofErr w:type="spellEnd"/>
       <w:r>

</xml_diff>